<commit_message>
Updated gitignore and product backlog
</commit_message>
<xml_diff>
--- a/SCRUM/Product Backlog - Mitchel - Tron.docx
+++ b/SCRUM/Product Backlog - Mitchel - Tron.docx
@@ -10,7 +10,11 @@
       </w:pPr>
       <w:r>
         <w:rPr/>
-        <w:t>Product backlog – Tron</w:t>
+        <w:t xml:space="preserve">Product backlog – </w:t>
+      </w:r>
+      <w:r>
+        <w:rPr/>
+        <w:t>DRON</w:t>
       </w:r>
     </w:p>
     <w:tbl>
@@ -19,21 +23,21 @@
         <w:jc w:val="left"/>
         <w:tblInd w:w="0" w:type="dxa"/>
         <w:tblBorders>
-          <w:top w:val="single" w:sz="2" w:space="0" w:color="000000"/>
-          <w:left w:val="single" w:sz="2" w:space="0" w:color="000000"/>
-          <w:bottom w:val="single" w:sz="2" w:space="0" w:color="000000"/>
-          <w:insideH w:val="single" w:sz="2" w:space="0" w:color="000000"/>
+          <w:top w:val="single" w:sz="2" w:space="0" w:color="000001"/>
+          <w:left w:val="single" w:sz="2" w:space="0" w:color="000001"/>
+          <w:bottom w:val="single" w:sz="2" w:space="0" w:color="000001"/>
+          <w:insideH w:val="single" w:sz="2" w:space="0" w:color="000001"/>
         </w:tblBorders>
         <w:tblCellMar>
           <w:top w:w="55" w:type="dxa"/>
-          <w:left w:w="54" w:type="dxa"/>
+          <w:left w:w="51" w:type="dxa"/>
           <w:bottom w:w="55" w:type="dxa"/>
           <w:right w:w="55" w:type="dxa"/>
         </w:tblCellMar>
       </w:tblPr>
       <w:tblGrid>
         <w:gridCol w:w="8386"/>
-        <w:gridCol w:w="1252"/>
+        <w:gridCol w:w="1251"/>
       </w:tblGrid>
       <w:tr>
         <w:trPr/>
@@ -41,14 +45,14 @@
           <w:tcPr>
             <w:tcW w:w="8386" w:type="dxa"/>
             <w:tcBorders>
-              <w:top w:val="single" w:sz="2" w:space="0" w:color="000000"/>
-              <w:left w:val="single" w:sz="2" w:space="0" w:color="000000"/>
-              <w:bottom w:val="single" w:sz="2" w:space="0" w:color="000000"/>
-              <w:insideH w:val="single" w:sz="2" w:space="0" w:color="000000"/>
-            </w:tcBorders>
-            <w:shd w:fill="auto" w:val="clear"/>
-            <w:tcMar>
-              <w:left w:w="54" w:type="dxa"/>
+              <w:top w:val="single" w:sz="2" w:space="0" w:color="000001"/>
+              <w:left w:val="single" w:sz="2" w:space="0" w:color="000001"/>
+              <w:bottom w:val="single" w:sz="2" w:space="0" w:color="000001"/>
+              <w:insideH w:val="single" w:sz="2" w:space="0" w:color="000001"/>
+            </w:tcBorders>
+            <w:shd w:fill="auto" w:val="clear"/>
+            <w:tcMar>
+              <w:left w:w="51" w:type="dxa"/>
             </w:tcMar>
           </w:tcPr>
           <w:p>
@@ -64,18 +68,18 @@
         </w:tc>
         <w:tc>
           <w:tcPr>
-            <w:tcW w:w="1252" w:type="dxa"/>
-            <w:tcBorders>
-              <w:top w:val="single" w:sz="2" w:space="0" w:color="000000"/>
-              <w:left w:val="single" w:sz="2" w:space="0" w:color="000000"/>
-              <w:bottom w:val="single" w:sz="2" w:space="0" w:color="000000"/>
-              <w:right w:val="single" w:sz="2" w:space="0" w:color="000000"/>
-              <w:insideH w:val="single" w:sz="2" w:space="0" w:color="000000"/>
-              <w:insideV w:val="single" w:sz="2" w:space="0" w:color="000000"/>
-            </w:tcBorders>
-            <w:shd w:fill="auto" w:val="clear"/>
-            <w:tcMar>
-              <w:left w:w="54" w:type="dxa"/>
+            <w:tcW w:w="1251" w:type="dxa"/>
+            <w:tcBorders>
+              <w:top w:val="single" w:sz="2" w:space="0" w:color="000001"/>
+              <w:left w:val="single" w:sz="2" w:space="0" w:color="000001"/>
+              <w:bottom w:val="single" w:sz="2" w:space="0" w:color="000001"/>
+              <w:right w:val="single" w:sz="2" w:space="0" w:color="000001"/>
+              <w:insideH w:val="single" w:sz="2" w:space="0" w:color="000001"/>
+              <w:insideV w:val="single" w:sz="2" w:space="0" w:color="000001"/>
+            </w:tcBorders>
+            <w:shd w:fill="auto" w:val="clear"/>
+            <w:tcMar>
+              <w:left w:w="51" w:type="dxa"/>
             </w:tcMar>
           </w:tcPr>
           <w:p>
@@ -96,39 +100,49 @@
           <w:tcPr>
             <w:tcW w:w="8386" w:type="dxa"/>
             <w:tcBorders>
-              <w:left w:val="single" w:sz="2" w:space="0" w:color="000000"/>
-              <w:bottom w:val="single" w:sz="2" w:space="0" w:color="000000"/>
-              <w:insideH w:val="single" w:sz="2" w:space="0" w:color="000000"/>
-            </w:tcBorders>
-            <w:shd w:fill="auto" w:val="clear"/>
-            <w:tcMar>
-              <w:left w:w="54" w:type="dxa"/>
-            </w:tcMar>
-          </w:tcPr>
-          <w:p>
-            <w:pPr>
-              <w:pStyle w:val="TableContents"/>
-              <w:rPr/>
-            </w:pPr>
-            <w:r>
-              <w:rPr/>
-              <w:t>Op een vlak kunnen spelen</w:t>
-            </w:r>
-          </w:p>
-        </w:tc>
-        <w:tc>
-          <w:tcPr>
-            <w:tcW w:w="1252" w:type="dxa"/>
-            <w:tcBorders>
-              <w:left w:val="single" w:sz="2" w:space="0" w:color="000000"/>
-              <w:bottom w:val="single" w:sz="2" w:space="0" w:color="000000"/>
-              <w:right w:val="single" w:sz="2" w:space="0" w:color="000000"/>
-              <w:insideH w:val="single" w:sz="2" w:space="0" w:color="000000"/>
-              <w:insideV w:val="single" w:sz="2" w:space="0" w:color="000000"/>
-            </w:tcBorders>
-            <w:shd w:fill="auto" w:val="clear"/>
-            <w:tcMar>
-              <w:left w:w="54" w:type="dxa"/>
+              <w:top w:val="single" w:sz="2" w:space="0" w:color="000001"/>
+              <w:left w:val="single" w:sz="2" w:space="0" w:color="000001"/>
+              <w:bottom w:val="single" w:sz="2" w:space="0" w:color="000001"/>
+              <w:insideH w:val="single" w:sz="2" w:space="0" w:color="000001"/>
+            </w:tcBorders>
+            <w:shd w:fill="auto" w:val="clear"/>
+            <w:tcMar>
+              <w:left w:w="51" w:type="dxa"/>
+            </w:tcMar>
+          </w:tcPr>
+          <w:p>
+            <w:pPr>
+              <w:pStyle w:val="TableContents"/>
+              <w:rPr/>
+            </w:pPr>
+            <w:r>
+              <w:rPr/>
+              <w:t>Op een vlak/</w:t>
+            </w:r>
+            <w:r>
+              <w:rPr/>
+              <w:t>bord</w:t>
+            </w:r>
+            <w:r>
+              <w:rPr/>
+              <w:t xml:space="preserve"> kunnen spelen</w:t>
+            </w:r>
+          </w:p>
+        </w:tc>
+        <w:tc>
+          <w:tcPr>
+            <w:tcW w:w="1251" w:type="dxa"/>
+            <w:tcBorders>
+              <w:top w:val="single" w:sz="2" w:space="0" w:color="000001"/>
+              <w:left w:val="single" w:sz="2" w:space="0" w:color="000001"/>
+              <w:bottom w:val="single" w:sz="2" w:space="0" w:color="000001"/>
+              <w:right w:val="single" w:sz="2" w:space="0" w:color="000001"/>
+              <w:insideH w:val="single" w:sz="2" w:space="0" w:color="000001"/>
+              <w:insideV w:val="single" w:sz="2" w:space="0" w:color="000001"/>
+            </w:tcBorders>
+            <w:shd w:fill="auto" w:val="clear"/>
+            <w:tcMar>
+              <w:left w:w="51" w:type="dxa"/>
             </w:tcMar>
           </w:tcPr>
           <w:p>
@@ -149,39 +163,41 @@
           <w:tcPr>
             <w:tcW w:w="8386" w:type="dxa"/>
             <w:tcBorders>
-              <w:left w:val="single" w:sz="2" w:space="0" w:color="000000"/>
-              <w:bottom w:val="single" w:sz="2" w:space="0" w:color="000000"/>
-              <w:insideH w:val="single" w:sz="2" w:space="0" w:color="000000"/>
-            </w:tcBorders>
-            <w:shd w:fill="auto" w:val="clear"/>
-            <w:tcMar>
-              <w:left w:w="54" w:type="dxa"/>
-            </w:tcMar>
-          </w:tcPr>
-          <w:p>
-            <w:pPr>
-              <w:pStyle w:val="TableContents"/>
-              <w:rPr/>
-            </w:pPr>
-            <w:r>
-              <w:rPr/>
-              <w:t>Een motor kunnen besturen</w:t>
-            </w:r>
-          </w:p>
-        </w:tc>
-        <w:tc>
-          <w:tcPr>
-            <w:tcW w:w="1252" w:type="dxa"/>
-            <w:tcBorders>
-              <w:left w:val="single" w:sz="2" w:space="0" w:color="000000"/>
-              <w:bottom w:val="single" w:sz="2" w:space="0" w:color="000000"/>
-              <w:right w:val="single" w:sz="2" w:space="0" w:color="000000"/>
-              <w:insideH w:val="single" w:sz="2" w:space="0" w:color="000000"/>
-              <w:insideV w:val="single" w:sz="2" w:space="0" w:color="000000"/>
-            </w:tcBorders>
-            <w:shd w:fill="auto" w:val="clear"/>
-            <w:tcMar>
-              <w:left w:w="54" w:type="dxa"/>
+              <w:top w:val="single" w:sz="2" w:space="0" w:color="000001"/>
+              <w:left w:val="single" w:sz="2" w:space="0" w:color="000001"/>
+              <w:bottom w:val="single" w:sz="2" w:space="0" w:color="000001"/>
+              <w:insideH w:val="single" w:sz="2" w:space="0" w:color="000001"/>
+            </w:tcBorders>
+            <w:shd w:fill="auto" w:val="clear"/>
+            <w:tcMar>
+              <w:left w:w="51" w:type="dxa"/>
+            </w:tcMar>
+          </w:tcPr>
+          <w:p>
+            <w:pPr>
+              <w:pStyle w:val="TableContents"/>
+              <w:rPr/>
+            </w:pPr>
+            <w:r>
+              <w:rPr/>
+              <w:t>Er zijn 4 verschillende motoren met verschillende kleuren</w:t>
+            </w:r>
+          </w:p>
+        </w:tc>
+        <w:tc>
+          <w:tcPr>
+            <w:tcW w:w="1251" w:type="dxa"/>
+            <w:tcBorders>
+              <w:top w:val="single" w:sz="2" w:space="0" w:color="000001"/>
+              <w:left w:val="single" w:sz="2" w:space="0" w:color="000001"/>
+              <w:bottom w:val="single" w:sz="2" w:space="0" w:color="000001"/>
+              <w:right w:val="single" w:sz="2" w:space="0" w:color="000001"/>
+              <w:insideH w:val="single" w:sz="2" w:space="0" w:color="000001"/>
+              <w:insideV w:val="single" w:sz="2" w:space="0" w:color="000001"/>
+            </w:tcBorders>
+            <w:shd w:fill="auto" w:val="clear"/>
+            <w:tcMar>
+              <w:left w:w="51" w:type="dxa"/>
             </w:tcMar>
           </w:tcPr>
           <w:p>
@@ -202,13 +218,67 @@
           <w:tcPr>
             <w:tcW w:w="8386" w:type="dxa"/>
             <w:tcBorders>
-              <w:left w:val="single" w:sz="2" w:space="0" w:color="000000"/>
-              <w:bottom w:val="single" w:sz="2" w:space="0" w:color="000000"/>
-              <w:insideH w:val="single" w:sz="2" w:space="0" w:color="000000"/>
-            </w:tcBorders>
-            <w:shd w:fill="auto" w:val="clear"/>
-            <w:tcMar>
-              <w:left w:w="54" w:type="dxa"/>
+              <w:left w:val="single" w:sz="2" w:space="0" w:color="000001"/>
+              <w:bottom w:val="single" w:sz="2" w:space="0" w:color="000001"/>
+              <w:insideH w:val="single" w:sz="2" w:space="0" w:color="000001"/>
+            </w:tcBorders>
+            <w:shd w:fill="auto" w:val="clear"/>
+            <w:tcMar>
+              <w:left w:w="51" w:type="dxa"/>
+            </w:tcMar>
+          </w:tcPr>
+          <w:p>
+            <w:pPr>
+              <w:pStyle w:val="TableContents"/>
+              <w:rPr/>
+            </w:pPr>
+            <w:r>
+              <w:rPr/>
+              <w:t>Een speler kan een motor besturen</w:t>
+            </w:r>
+          </w:p>
+        </w:tc>
+        <w:tc>
+          <w:tcPr>
+            <w:tcW w:w="1251" w:type="dxa"/>
+            <w:tcBorders>
+              <w:left w:val="single" w:sz="2" w:space="0" w:color="000001"/>
+              <w:bottom w:val="single" w:sz="2" w:space="0" w:color="000001"/>
+              <w:right w:val="single" w:sz="2" w:space="0" w:color="000001"/>
+              <w:insideH w:val="single" w:sz="2" w:space="0" w:color="000001"/>
+              <w:insideV w:val="single" w:sz="2" w:space="0" w:color="000001"/>
+            </w:tcBorders>
+            <w:shd w:fill="auto" w:val="clear"/>
+            <w:tcMar>
+              <w:left w:w="51" w:type="dxa"/>
+            </w:tcMar>
+          </w:tcPr>
+          <w:p>
+            <w:pPr>
+              <w:pStyle w:val="TableContents"/>
+              <w:rPr/>
+            </w:pPr>
+            <w:r>
+              <w:rPr/>
+              <w:t>M</w:t>
+            </w:r>
+          </w:p>
+        </w:tc>
+      </w:tr>
+      <w:tr>
+        <w:trPr/>
+        <w:tc>
+          <w:tcPr>
+            <w:tcW w:w="8386" w:type="dxa"/>
+            <w:tcBorders>
+              <w:top w:val="single" w:sz="2" w:space="0" w:color="000001"/>
+              <w:left w:val="single" w:sz="2" w:space="0" w:color="000001"/>
+              <w:bottom w:val="single" w:sz="2" w:space="0" w:color="000001"/>
+              <w:insideH w:val="single" w:sz="2" w:space="0" w:color="000001"/>
+            </w:tcBorders>
+            <w:shd w:fill="auto" w:val="clear"/>
+            <w:tcMar>
+              <w:left w:w="51" w:type="dxa"/>
             </w:tcMar>
           </w:tcPr>
           <w:p>
@@ -224,17 +294,18 @@
         </w:tc>
         <w:tc>
           <w:tcPr>
-            <w:tcW w:w="1252" w:type="dxa"/>
-            <w:tcBorders>
-              <w:left w:val="single" w:sz="2" w:space="0" w:color="000000"/>
-              <w:bottom w:val="single" w:sz="2" w:space="0" w:color="000000"/>
-              <w:right w:val="single" w:sz="2" w:space="0" w:color="000000"/>
-              <w:insideH w:val="single" w:sz="2" w:space="0" w:color="000000"/>
-              <w:insideV w:val="single" w:sz="2" w:space="0" w:color="000000"/>
-            </w:tcBorders>
-            <w:shd w:fill="auto" w:val="clear"/>
-            <w:tcMar>
-              <w:left w:w="54" w:type="dxa"/>
+            <w:tcW w:w="1251" w:type="dxa"/>
+            <w:tcBorders>
+              <w:top w:val="single" w:sz="2" w:space="0" w:color="000001"/>
+              <w:left w:val="single" w:sz="2" w:space="0" w:color="000001"/>
+              <w:bottom w:val="single" w:sz="2" w:space="0" w:color="000001"/>
+              <w:right w:val="single" w:sz="2" w:space="0" w:color="000001"/>
+              <w:insideH w:val="single" w:sz="2" w:space="0" w:color="000001"/>
+              <w:insideV w:val="single" w:sz="2" w:space="0" w:color="000001"/>
+            </w:tcBorders>
+            <w:shd w:fill="auto" w:val="clear"/>
+            <w:tcMar>
+              <w:left w:w="51" w:type="dxa"/>
             </w:tcMar>
           </w:tcPr>
           <w:p>
@@ -255,39 +326,39 @@
           <w:tcPr>
             <w:tcW w:w="8386" w:type="dxa"/>
             <w:tcBorders>
-              <w:left w:val="single" w:sz="2" w:space="0" w:color="000000"/>
-              <w:bottom w:val="single" w:sz="2" w:space="0" w:color="000000"/>
-              <w:insideH w:val="single" w:sz="2" w:space="0" w:color="000000"/>
-            </w:tcBorders>
-            <w:shd w:fill="auto" w:val="clear"/>
-            <w:tcMar>
-              <w:left w:w="54" w:type="dxa"/>
-            </w:tcMar>
-          </w:tcPr>
-          <w:p>
-            <w:pPr>
-              <w:pStyle w:val="TableContents"/>
-              <w:rPr/>
-            </w:pPr>
-            <w:r>
-              <w:rPr/>
-              <w:t>Een highscore die bijhoudt hoe lang je lijntje is</w:t>
-            </w:r>
-          </w:p>
-        </w:tc>
-        <w:tc>
-          <w:tcPr>
-            <w:tcW w:w="1252" w:type="dxa"/>
-            <w:tcBorders>
-              <w:left w:val="single" w:sz="2" w:space="0" w:color="000000"/>
-              <w:bottom w:val="single" w:sz="2" w:space="0" w:color="000000"/>
-              <w:right w:val="single" w:sz="2" w:space="0" w:color="000000"/>
-              <w:insideH w:val="single" w:sz="2" w:space="0" w:color="000000"/>
-              <w:insideV w:val="single" w:sz="2" w:space="0" w:color="000000"/>
-            </w:tcBorders>
-            <w:shd w:fill="auto" w:val="clear"/>
-            <w:tcMar>
-              <w:left w:w="54" w:type="dxa"/>
+              <w:left w:val="single" w:sz="2" w:space="0" w:color="000001"/>
+              <w:bottom w:val="single" w:sz="2" w:space="0" w:color="000001"/>
+              <w:insideH w:val="single" w:sz="2" w:space="0" w:color="000001"/>
+            </w:tcBorders>
+            <w:shd w:fill="auto" w:val="clear"/>
+            <w:tcMar>
+              <w:left w:w="51" w:type="dxa"/>
+            </w:tcMar>
+          </w:tcPr>
+          <w:p>
+            <w:pPr>
+              <w:pStyle w:val="TableContents"/>
+              <w:rPr/>
+            </w:pPr>
+            <w:r>
+              <w:rPr/>
+              <w:t>De lijnen en de motoren hebben colission.</w:t>
+            </w:r>
+          </w:p>
+        </w:tc>
+        <w:tc>
+          <w:tcPr>
+            <w:tcW w:w="1251" w:type="dxa"/>
+            <w:tcBorders>
+              <w:left w:val="single" w:sz="2" w:space="0" w:color="000001"/>
+              <w:bottom w:val="single" w:sz="2" w:space="0" w:color="000001"/>
+              <w:right w:val="single" w:sz="2" w:space="0" w:color="000001"/>
+              <w:insideH w:val="single" w:sz="2" w:space="0" w:color="000001"/>
+              <w:insideV w:val="single" w:sz="2" w:space="0" w:color="000001"/>
+            </w:tcBorders>
+            <w:shd w:fill="auto" w:val="clear"/>
+            <w:tcMar>
+              <w:left w:w="51" w:type="dxa"/>
             </w:tcMar>
           </w:tcPr>
           <w:p>
@@ -308,13 +379,81 @@
           <w:tcPr>
             <w:tcW w:w="8386" w:type="dxa"/>
             <w:tcBorders>
-              <w:left w:val="single" w:sz="2" w:space="0" w:color="000000"/>
-              <w:bottom w:val="single" w:sz="2" w:space="0" w:color="000000"/>
-              <w:insideH w:val="single" w:sz="2" w:space="0" w:color="000000"/>
-            </w:tcBorders>
-            <w:shd w:fill="auto" w:val="clear"/>
-            <w:tcMar>
-              <w:left w:w="54" w:type="dxa"/>
+              <w:top w:val="single" w:sz="2" w:space="0" w:color="000001"/>
+              <w:left w:val="single" w:sz="2" w:space="0" w:color="000001"/>
+              <w:bottom w:val="single" w:sz="2" w:space="0" w:color="000001"/>
+              <w:insideH w:val="single" w:sz="2" w:space="0" w:color="000001"/>
+            </w:tcBorders>
+            <w:shd w:fill="auto" w:val="clear"/>
+            <w:tcMar>
+              <w:left w:w="51" w:type="dxa"/>
+            </w:tcMar>
+          </w:tcPr>
+          <w:p>
+            <w:pPr>
+              <w:pStyle w:val="TableContents"/>
+              <w:rPr/>
+            </w:pPr>
+            <w:r>
+              <w:rPr/>
+              <w:t xml:space="preserve">Een </w:t>
+            </w:r>
+            <w:r>
+              <w:rPr/>
+              <w:t>score</w:t>
+            </w:r>
+            <w:r>
+              <w:rPr/>
+              <w:t xml:space="preserve"> </w:t>
+            </w:r>
+            <w:r>
+              <w:rPr/>
+              <w:t>aan de hand van de lengte van je lijntje achter de motor</w:t>
+            </w:r>
+          </w:p>
+        </w:tc>
+        <w:tc>
+          <w:tcPr>
+            <w:tcW w:w="1251" w:type="dxa"/>
+            <w:tcBorders>
+              <w:top w:val="single" w:sz="2" w:space="0" w:color="000001"/>
+              <w:left w:val="single" w:sz="2" w:space="0" w:color="000001"/>
+              <w:bottom w:val="single" w:sz="2" w:space="0" w:color="000001"/>
+              <w:right w:val="single" w:sz="2" w:space="0" w:color="000001"/>
+              <w:insideH w:val="single" w:sz="2" w:space="0" w:color="000001"/>
+              <w:insideV w:val="single" w:sz="2" w:space="0" w:color="000001"/>
+            </w:tcBorders>
+            <w:shd w:fill="auto" w:val="clear"/>
+            <w:tcMar>
+              <w:left w:w="51" w:type="dxa"/>
+            </w:tcMar>
+          </w:tcPr>
+          <w:p>
+            <w:pPr>
+              <w:pStyle w:val="TableContents"/>
+              <w:rPr/>
+            </w:pPr>
+            <w:r>
+              <w:rPr/>
+              <w:t>M</w:t>
+            </w:r>
+          </w:p>
+        </w:tc>
+      </w:tr>
+      <w:tr>
+        <w:trPr/>
+        <w:tc>
+          <w:tcPr>
+            <w:tcW w:w="8386" w:type="dxa"/>
+            <w:tcBorders>
+              <w:top w:val="single" w:sz="2" w:space="0" w:color="000001"/>
+              <w:left w:val="single" w:sz="2" w:space="0" w:color="000001"/>
+              <w:bottom w:val="single" w:sz="2" w:space="0" w:color="000001"/>
+              <w:insideH w:val="single" w:sz="2" w:space="0" w:color="000001"/>
+            </w:tcBorders>
+            <w:shd w:fill="auto" w:val="clear"/>
+            <w:tcMar>
+              <w:left w:w="51" w:type="dxa"/>
             </w:tcMar>
           </w:tcPr>
           <w:p>
@@ -330,17 +469,18 @@
         </w:tc>
         <w:tc>
           <w:tcPr>
-            <w:tcW w:w="1252" w:type="dxa"/>
-            <w:tcBorders>
-              <w:left w:val="single" w:sz="2" w:space="0" w:color="000000"/>
-              <w:bottom w:val="single" w:sz="2" w:space="0" w:color="000000"/>
-              <w:right w:val="single" w:sz="2" w:space="0" w:color="000000"/>
-              <w:insideH w:val="single" w:sz="2" w:space="0" w:color="000000"/>
-              <w:insideV w:val="single" w:sz="2" w:space="0" w:color="000000"/>
-            </w:tcBorders>
-            <w:shd w:fill="auto" w:val="clear"/>
-            <w:tcMar>
-              <w:left w:w="54" w:type="dxa"/>
+            <w:tcW w:w="1251" w:type="dxa"/>
+            <w:tcBorders>
+              <w:top w:val="single" w:sz="2" w:space="0" w:color="000001"/>
+              <w:left w:val="single" w:sz="2" w:space="0" w:color="000001"/>
+              <w:bottom w:val="single" w:sz="2" w:space="0" w:color="000001"/>
+              <w:right w:val="single" w:sz="2" w:space="0" w:color="000001"/>
+              <w:insideH w:val="single" w:sz="2" w:space="0" w:color="000001"/>
+              <w:insideV w:val="single" w:sz="2" w:space="0" w:color="000001"/>
+            </w:tcBorders>
+            <w:shd w:fill="auto" w:val="clear"/>
+            <w:tcMar>
+              <w:left w:w="51" w:type="dxa"/>
             </w:tcMar>
           </w:tcPr>
           <w:p>
@@ -361,13 +501,14 @@
           <w:tcPr>
             <w:tcW w:w="8386" w:type="dxa"/>
             <w:tcBorders>
-              <w:left w:val="single" w:sz="2" w:space="0" w:color="000000"/>
-              <w:bottom w:val="single" w:sz="2" w:space="0" w:color="000000"/>
-              <w:insideH w:val="single" w:sz="2" w:space="0" w:color="000000"/>
-            </w:tcBorders>
-            <w:shd w:fill="auto" w:val="clear"/>
-            <w:tcMar>
-              <w:left w:w="54" w:type="dxa"/>
+              <w:top w:val="single" w:sz="2" w:space="0" w:color="000001"/>
+              <w:left w:val="single" w:sz="2" w:space="0" w:color="000001"/>
+              <w:bottom w:val="single" w:sz="2" w:space="0" w:color="000001"/>
+              <w:insideH w:val="single" w:sz="2" w:space="0" w:color="000001"/>
+            </w:tcBorders>
+            <w:shd w:fill="auto" w:val="clear"/>
+            <w:tcMar>
+              <w:left w:w="51" w:type="dxa"/>
             </w:tcMar>
           </w:tcPr>
           <w:p>
@@ -383,17 +524,18 @@
         </w:tc>
         <w:tc>
           <w:tcPr>
-            <w:tcW w:w="1252" w:type="dxa"/>
-            <w:tcBorders>
-              <w:left w:val="single" w:sz="2" w:space="0" w:color="000000"/>
-              <w:bottom w:val="single" w:sz="2" w:space="0" w:color="000000"/>
-              <w:right w:val="single" w:sz="2" w:space="0" w:color="000000"/>
-              <w:insideH w:val="single" w:sz="2" w:space="0" w:color="000000"/>
-              <w:insideV w:val="single" w:sz="2" w:space="0" w:color="000000"/>
-            </w:tcBorders>
-            <w:shd w:fill="auto" w:val="clear"/>
-            <w:tcMar>
-              <w:left w:w="54" w:type="dxa"/>
+            <w:tcW w:w="1251" w:type="dxa"/>
+            <w:tcBorders>
+              <w:top w:val="single" w:sz="2" w:space="0" w:color="000001"/>
+              <w:left w:val="single" w:sz="2" w:space="0" w:color="000001"/>
+              <w:bottom w:val="single" w:sz="2" w:space="0" w:color="000001"/>
+              <w:right w:val="single" w:sz="2" w:space="0" w:color="000001"/>
+              <w:insideH w:val="single" w:sz="2" w:space="0" w:color="000001"/>
+              <w:insideV w:val="single" w:sz="2" w:space="0" w:color="000001"/>
+            </w:tcBorders>
+            <w:shd w:fill="auto" w:val="clear"/>
+            <w:tcMar>
+              <w:left w:w="51" w:type="dxa"/>
             </w:tcMar>
           </w:tcPr>
           <w:p>
@@ -414,13 +556,14 @@
           <w:tcPr>
             <w:tcW w:w="8386" w:type="dxa"/>
             <w:tcBorders>
-              <w:left w:val="single" w:sz="2" w:space="0" w:color="000000"/>
-              <w:bottom w:val="single" w:sz="2" w:space="0" w:color="000000"/>
-              <w:insideH w:val="single" w:sz="2" w:space="0" w:color="000000"/>
-            </w:tcBorders>
-            <w:shd w:fill="auto" w:val="clear"/>
-            <w:tcMar>
-              <w:left w:w="54" w:type="dxa"/>
+              <w:top w:val="single" w:sz="2" w:space="0" w:color="000001"/>
+              <w:left w:val="single" w:sz="2" w:space="0" w:color="000001"/>
+              <w:bottom w:val="single" w:sz="2" w:space="0" w:color="000001"/>
+              <w:insideH w:val="single" w:sz="2" w:space="0" w:color="000001"/>
+            </w:tcBorders>
+            <w:shd w:fill="auto" w:val="clear"/>
+            <w:tcMar>
+              <w:left w:w="51" w:type="dxa"/>
             </w:tcMar>
           </w:tcPr>
           <w:p>
@@ -436,17 +579,18 @@
         </w:tc>
         <w:tc>
           <w:tcPr>
-            <w:tcW w:w="1252" w:type="dxa"/>
-            <w:tcBorders>
-              <w:left w:val="single" w:sz="2" w:space="0" w:color="000000"/>
-              <w:bottom w:val="single" w:sz="2" w:space="0" w:color="000000"/>
-              <w:right w:val="single" w:sz="2" w:space="0" w:color="000000"/>
-              <w:insideH w:val="single" w:sz="2" w:space="0" w:color="000000"/>
-              <w:insideV w:val="single" w:sz="2" w:space="0" w:color="000000"/>
-            </w:tcBorders>
-            <w:shd w:fill="auto" w:val="clear"/>
-            <w:tcMar>
-              <w:left w:w="54" w:type="dxa"/>
+            <w:tcW w:w="1251" w:type="dxa"/>
+            <w:tcBorders>
+              <w:top w:val="single" w:sz="2" w:space="0" w:color="000001"/>
+              <w:left w:val="single" w:sz="2" w:space="0" w:color="000001"/>
+              <w:bottom w:val="single" w:sz="2" w:space="0" w:color="000001"/>
+              <w:right w:val="single" w:sz="2" w:space="0" w:color="000001"/>
+              <w:insideH w:val="single" w:sz="2" w:space="0" w:color="000001"/>
+              <w:insideV w:val="single" w:sz="2" w:space="0" w:color="000001"/>
+            </w:tcBorders>
+            <w:shd w:fill="auto" w:val="clear"/>
+            <w:tcMar>
+              <w:left w:w="51" w:type="dxa"/>
             </w:tcMar>
           </w:tcPr>
           <w:p>
@@ -467,13 +611,67 @@
           <w:tcPr>
             <w:tcW w:w="8386" w:type="dxa"/>
             <w:tcBorders>
-              <w:left w:val="single" w:sz="2" w:space="0" w:color="000000"/>
-              <w:bottom w:val="single" w:sz="2" w:space="0" w:color="000000"/>
-              <w:insideH w:val="single" w:sz="2" w:space="0" w:color="000000"/>
-            </w:tcBorders>
-            <w:shd w:fill="auto" w:val="clear"/>
-            <w:tcMar>
-              <w:left w:w="54" w:type="dxa"/>
+              <w:left w:val="single" w:sz="2" w:space="0" w:color="000001"/>
+              <w:bottom w:val="single" w:sz="2" w:space="0" w:color="000001"/>
+              <w:insideH w:val="single" w:sz="2" w:space="0" w:color="000001"/>
+            </w:tcBorders>
+            <w:shd w:fill="auto" w:val="clear"/>
+            <w:tcMar>
+              <w:left w:w="51" w:type="dxa"/>
+            </w:tcMar>
+          </w:tcPr>
+          <w:p>
+            <w:pPr>
+              <w:pStyle w:val="TableContents"/>
+              <w:rPr/>
+            </w:pPr>
+            <w:r>
+              <w:rPr/>
+              <w:t>Scores worden bijgehouden in een database</w:t>
+            </w:r>
+          </w:p>
+        </w:tc>
+        <w:tc>
+          <w:tcPr>
+            <w:tcW w:w="1251" w:type="dxa"/>
+            <w:tcBorders>
+              <w:left w:val="single" w:sz="2" w:space="0" w:color="000001"/>
+              <w:bottom w:val="single" w:sz="2" w:space="0" w:color="000001"/>
+              <w:right w:val="single" w:sz="2" w:space="0" w:color="000001"/>
+              <w:insideH w:val="single" w:sz="2" w:space="0" w:color="000001"/>
+              <w:insideV w:val="single" w:sz="2" w:space="0" w:color="000001"/>
+            </w:tcBorders>
+            <w:shd w:fill="auto" w:val="clear"/>
+            <w:tcMar>
+              <w:left w:w="51" w:type="dxa"/>
+            </w:tcMar>
+          </w:tcPr>
+          <w:p>
+            <w:pPr>
+              <w:pStyle w:val="TableContents"/>
+              <w:rPr/>
+            </w:pPr>
+            <w:r>
+              <w:rPr/>
+              <w:t>M</w:t>
+            </w:r>
+          </w:p>
+        </w:tc>
+      </w:tr>
+      <w:tr>
+        <w:trPr/>
+        <w:tc>
+          <w:tcPr>
+            <w:tcW w:w="8386" w:type="dxa"/>
+            <w:tcBorders>
+              <w:top w:val="single" w:sz="2" w:space="0" w:color="000001"/>
+              <w:left w:val="single" w:sz="2" w:space="0" w:color="000001"/>
+              <w:bottom w:val="single" w:sz="2" w:space="0" w:color="000001"/>
+              <w:insideH w:val="single" w:sz="2" w:space="0" w:color="000001"/>
+            </w:tcBorders>
+            <w:shd w:fill="auto" w:val="clear"/>
+            <w:tcMar>
+              <w:left w:w="51" w:type="dxa"/>
             </w:tcMar>
           </w:tcPr>
           <w:p>
@@ -489,17 +687,18 @@
         </w:tc>
         <w:tc>
           <w:tcPr>
-            <w:tcW w:w="1252" w:type="dxa"/>
-            <w:tcBorders>
-              <w:left w:val="single" w:sz="2" w:space="0" w:color="000000"/>
-              <w:bottom w:val="single" w:sz="2" w:space="0" w:color="000000"/>
-              <w:right w:val="single" w:sz="2" w:space="0" w:color="000000"/>
-              <w:insideH w:val="single" w:sz="2" w:space="0" w:color="000000"/>
-              <w:insideV w:val="single" w:sz="2" w:space="0" w:color="000000"/>
-            </w:tcBorders>
-            <w:shd w:fill="auto" w:val="clear"/>
-            <w:tcMar>
-              <w:left w:w="54" w:type="dxa"/>
+            <w:tcW w:w="1251" w:type="dxa"/>
+            <w:tcBorders>
+              <w:top w:val="single" w:sz="2" w:space="0" w:color="000001"/>
+              <w:left w:val="single" w:sz="2" w:space="0" w:color="000001"/>
+              <w:bottom w:val="single" w:sz="2" w:space="0" w:color="000001"/>
+              <w:right w:val="single" w:sz="2" w:space="0" w:color="000001"/>
+              <w:insideH w:val="single" w:sz="2" w:space="0" w:color="000001"/>
+              <w:insideV w:val="single" w:sz="2" w:space="0" w:color="000001"/>
+            </w:tcBorders>
+            <w:shd w:fill="auto" w:val="clear"/>
+            <w:tcMar>
+              <w:left w:w="51" w:type="dxa"/>
             </w:tcMar>
           </w:tcPr>
           <w:p>
@@ -520,13 +719,14 @@
           <w:tcPr>
             <w:tcW w:w="8386" w:type="dxa"/>
             <w:tcBorders>
-              <w:left w:val="single" w:sz="2" w:space="0" w:color="000000"/>
-              <w:bottom w:val="single" w:sz="2" w:space="0" w:color="000000"/>
-              <w:insideH w:val="single" w:sz="2" w:space="0" w:color="000000"/>
-            </w:tcBorders>
-            <w:shd w:fill="auto" w:val="clear"/>
-            <w:tcMar>
-              <w:left w:w="54" w:type="dxa"/>
+              <w:top w:val="single" w:sz="2" w:space="0" w:color="000001"/>
+              <w:left w:val="single" w:sz="2" w:space="0" w:color="000001"/>
+              <w:bottom w:val="single" w:sz="2" w:space="0" w:color="000001"/>
+              <w:insideH w:val="single" w:sz="2" w:space="0" w:color="000001"/>
+            </w:tcBorders>
+            <w:shd w:fill="auto" w:val="clear"/>
+            <w:tcMar>
+              <w:left w:w="51" w:type="dxa"/>
             </w:tcMar>
           </w:tcPr>
           <w:p>
@@ -542,17 +742,18 @@
         </w:tc>
         <w:tc>
           <w:tcPr>
-            <w:tcW w:w="1252" w:type="dxa"/>
-            <w:tcBorders>
-              <w:left w:val="single" w:sz="2" w:space="0" w:color="000000"/>
-              <w:bottom w:val="single" w:sz="2" w:space="0" w:color="000000"/>
-              <w:right w:val="single" w:sz="2" w:space="0" w:color="000000"/>
-              <w:insideH w:val="single" w:sz="2" w:space="0" w:color="000000"/>
-              <w:insideV w:val="single" w:sz="2" w:space="0" w:color="000000"/>
-            </w:tcBorders>
-            <w:shd w:fill="auto" w:val="clear"/>
-            <w:tcMar>
-              <w:left w:w="54" w:type="dxa"/>
+            <w:tcW w:w="1251" w:type="dxa"/>
+            <w:tcBorders>
+              <w:top w:val="single" w:sz="2" w:space="0" w:color="000001"/>
+              <w:left w:val="single" w:sz="2" w:space="0" w:color="000001"/>
+              <w:bottom w:val="single" w:sz="2" w:space="0" w:color="000001"/>
+              <w:right w:val="single" w:sz="2" w:space="0" w:color="000001"/>
+              <w:insideH w:val="single" w:sz="2" w:space="0" w:color="000001"/>
+              <w:insideV w:val="single" w:sz="2" w:space="0" w:color="000001"/>
+            </w:tcBorders>
+            <w:shd w:fill="auto" w:val="clear"/>
+            <w:tcMar>
+              <w:left w:w="51" w:type="dxa"/>
             </w:tcMar>
           </w:tcPr>
           <w:p>
@@ -573,13 +774,14 @@
           <w:tcPr>
             <w:tcW w:w="8386" w:type="dxa"/>
             <w:tcBorders>
-              <w:left w:val="single" w:sz="2" w:space="0" w:color="000000"/>
-              <w:bottom w:val="single" w:sz="2" w:space="0" w:color="000000"/>
-              <w:insideH w:val="single" w:sz="2" w:space="0" w:color="000000"/>
-            </w:tcBorders>
-            <w:shd w:fill="auto" w:val="clear"/>
-            <w:tcMar>
-              <w:left w:w="54" w:type="dxa"/>
+              <w:top w:val="single" w:sz="2" w:space="0" w:color="000001"/>
+              <w:left w:val="single" w:sz="2" w:space="0" w:color="000001"/>
+              <w:bottom w:val="single" w:sz="2" w:space="0" w:color="000001"/>
+              <w:insideH w:val="single" w:sz="2" w:space="0" w:color="000001"/>
+            </w:tcBorders>
+            <w:shd w:fill="auto" w:val="clear"/>
+            <w:tcMar>
+              <w:left w:w="51" w:type="dxa"/>
             </w:tcMar>
           </w:tcPr>
           <w:p>
@@ -595,17 +797,18 @@
         </w:tc>
         <w:tc>
           <w:tcPr>
-            <w:tcW w:w="1252" w:type="dxa"/>
-            <w:tcBorders>
-              <w:left w:val="single" w:sz="2" w:space="0" w:color="000000"/>
-              <w:bottom w:val="single" w:sz="2" w:space="0" w:color="000000"/>
-              <w:right w:val="single" w:sz="2" w:space="0" w:color="000000"/>
-              <w:insideH w:val="single" w:sz="2" w:space="0" w:color="000000"/>
-              <w:insideV w:val="single" w:sz="2" w:space="0" w:color="000000"/>
-            </w:tcBorders>
-            <w:shd w:fill="auto" w:val="clear"/>
-            <w:tcMar>
-              <w:left w:w="54" w:type="dxa"/>
+            <w:tcW w:w="1251" w:type="dxa"/>
+            <w:tcBorders>
+              <w:top w:val="single" w:sz="2" w:space="0" w:color="000001"/>
+              <w:left w:val="single" w:sz="2" w:space="0" w:color="000001"/>
+              <w:bottom w:val="single" w:sz="2" w:space="0" w:color="000001"/>
+              <w:right w:val="single" w:sz="2" w:space="0" w:color="000001"/>
+              <w:insideH w:val="single" w:sz="2" w:space="0" w:color="000001"/>
+              <w:insideV w:val="single" w:sz="2" w:space="0" w:color="000001"/>
+            </w:tcBorders>
+            <w:shd w:fill="auto" w:val="clear"/>
+            <w:tcMar>
+              <w:left w:w="51" w:type="dxa"/>
             </w:tcMar>
           </w:tcPr>
           <w:p>
@@ -616,6 +819,57 @@
             <w:r>
               <w:rPr/>
               <w:t>C</w:t>
+            </w:r>
+          </w:p>
+        </w:tc>
+      </w:tr>
+      <w:tr>
+        <w:trPr/>
+        <w:tc>
+          <w:tcPr>
+            <w:tcW w:w="8386" w:type="dxa"/>
+            <w:tcBorders>
+              <w:left w:val="single" w:sz="2" w:space="0" w:color="000001"/>
+              <w:bottom w:val="single" w:sz="2" w:space="0" w:color="000001"/>
+              <w:insideH w:val="single" w:sz="2" w:space="0" w:color="000001"/>
+            </w:tcBorders>
+            <w:shd w:fill="auto" w:val="clear"/>
+            <w:tcMar>
+              <w:left w:w="51" w:type="dxa"/>
+            </w:tcMar>
+          </w:tcPr>
+          <w:p>
+            <w:pPr>
+              <w:pStyle w:val="TableContents"/>
+              <w:rPr/>
+            </w:pPr>
+            <w:r>
+              <w:rPr/>
+            </w:r>
+          </w:p>
+        </w:tc>
+        <w:tc>
+          <w:tcPr>
+            <w:tcW w:w="1251" w:type="dxa"/>
+            <w:tcBorders>
+              <w:left w:val="single" w:sz="2" w:space="0" w:color="000001"/>
+              <w:bottom w:val="single" w:sz="2" w:space="0" w:color="000001"/>
+              <w:right w:val="single" w:sz="2" w:space="0" w:color="000001"/>
+              <w:insideH w:val="single" w:sz="2" w:space="0" w:color="000001"/>
+              <w:insideV w:val="single" w:sz="2" w:space="0" w:color="000001"/>
+            </w:tcBorders>
+            <w:shd w:fill="auto" w:val="clear"/>
+            <w:tcMar>
+              <w:left w:w="51" w:type="dxa"/>
+            </w:tcMar>
+          </w:tcPr>
+          <w:p>
+            <w:pPr>
+              <w:pStyle w:val="TableContents"/>
+              <w:rPr/>
+            </w:pPr>
+            <w:r>
+              <w:rPr/>
             </w:r>
           </w:p>
         </w:tc>
@@ -638,6 +892,7 @@
       <w:pgNumType w:fmt="decimal"/>
       <w:formProt w:val="false"/>
       <w:textDirection w:val="lrTb"/>
+      <w:docGrid w:type="default" w:linePitch="100" w:charSpace="0"/>
     </w:sectPr>
   </w:body>
 </w:document>
@@ -650,15 +905,12 @@
       <w:rPr>
         <w:rFonts w:ascii="Times New Roman" w:hAnsi="Times New Roman" w:eastAsia="Adobe Blank" w:cs="Ek Mukta"/>
         <w:kern w:val="2"/>
-        <w:sz w:val="24"/>
         <w:szCs w:val="24"/>
         <w:lang w:val="nl-NL" w:eastAsia="zh-CN" w:bidi="hi-IN"/>
       </w:rPr>
     </w:rPrDefault>
     <w:pPrDefault>
-      <w:pPr>
-        <w:widowControl/>
-      </w:pPr>
+      <w:pPr/>
     </w:pPrDefault>
   </w:docDefaults>
   <w:style w:type="paragraph" w:styleId="Normal">
@@ -666,10 +918,12 @@
     <w:qFormat/>
     <w:pPr>
       <w:widowControl/>
+      <w:bidi w:val="0"/>
+      <w:jc w:val="left"/>
     </w:pPr>
     <w:rPr>
       <w:rFonts w:ascii="Times New Roman" w:hAnsi="Times New Roman" w:eastAsia="Adobe Blank" w:cs="Ek Mukta"/>
-      <w:color w:val="auto"/>
+      <w:color w:val="00000A"/>
       <w:kern w:val="2"/>
       <w:sz w:val="24"/>
       <w:szCs w:val="24"/>
@@ -746,7 +1000,6 @@
   <w:style w:type="paragraph" w:styleId="Title">
     <w:name w:val="Title"/>
     <w:basedOn w:val="Heading"/>
-    <w:next w:val="TextBody"/>
     <w:qFormat/>
     <w:pPr>
       <w:jc w:val="center"/>

</xml_diff>